<commit_message>
project 1 report update and zip file
</commit_message>
<xml_diff>
--- a/Project1/TCG_Project1_311605004_劉子齊.docx
+++ b/Project1/TCG_Project1_311605004_劉子齊.docx
@@ -217,15 +217,7 @@
         <w:rPr>
           <w:rFonts w:ascii="MS UI Gothic" w:hAnsi="MS UI Gothic"/>
         </w:rPr>
-        <w:t xml:space="preserve"> calculate the corresponding reward of each operations, which are “slide up”, “slide down”, “slide left”, “slide right”. </w:t>
-      </w:r>
-      <w:bookmarkStart w:id="0" w:name="_GoBack"/>
-      <w:bookmarkEnd w:id="0"/>
-      <w:r>
-        <w:rPr>
-          <w:rFonts w:ascii="MS UI Gothic" w:hAnsi="MS UI Gothic"/>
-        </w:rPr>
-        <w:t xml:space="preserve">By calculating reward of each potential operations, I will choose the operation with the highest reward and </w:t>
+        <w:t xml:space="preserve"> calculate the corresponding reward of each operations, which are “slide up”, “slide down”, “slide left”, “slide right”. By calculating reward of each potential operations, I will choose the operation with the highest reward and </w:t>
       </w:r>
       <w:r>
         <w:rPr>
@@ -325,23 +317,34 @@
         </w:rPr>
         <w:lastRenderedPageBreak/>
         <w:tab/>
-        <w:t xml:space="preserve">With my greedy sliding method introduced above, </w:t>
-      </w:r>
-      <w:r>
-        <w:rPr>
-          <w:rFonts w:ascii="MS UI Gothic" w:hAnsi="MS UI Gothic"/>
+        <w:t>With my gree</w:t>
+      </w:r>
+      <w:bookmarkStart w:id="0" w:name="_GoBack"/>
+      <w:bookmarkEnd w:id="0"/>
+      <w:r>
+        <w:rPr>
+          <w:rFonts w:ascii="MS UI Gothic" w:hAnsi="MS UI Gothic"/>
+        </w:rPr>
+        <w:t xml:space="preserve">dy sliding method introduced above, </w:t>
+      </w:r>
+      <w:r>
+        <w:rPr>
+          <w:rFonts w:ascii="MS UI Gothic" w:hAnsi="MS UI Gothic"/>
+          <w:highlight w:val="yellow"/>
         </w:rPr>
         <w:t>I obtained a way better result than the original strategy</w:t>
       </w:r>
       <w:r>
         <w:rPr>
           <w:rFonts w:ascii="MS UI Gothic" w:hAnsi="MS UI Gothic"/>
+          <w:highlight w:val="yellow"/>
         </w:rPr>
         <w:t xml:space="preserve"> with the score of “92.3”</w:t>
       </w:r>
       <w:r>
         <w:rPr>
           <w:rFonts w:ascii="MS UI Gothic" w:hAnsi="MS UI Gothic"/>
+          <w:highlight w:val="yellow"/>
         </w:rPr>
         <w:t xml:space="preserve"> in the provided Linux workstation</w:t>
       </w:r>
@@ -349,7 +352,19 @@
         <w:rPr>
           <w:rFonts w:ascii="MS UI Gothic" w:hAnsi="MS UI Gothic"/>
         </w:rPr>
-        <w:t>, which is shown in the following</w:t>
+        <w:t xml:space="preserve">, which </w:t>
+      </w:r>
+      <w:r>
+        <w:rPr>
+          <w:rFonts w:ascii="MS UI Gothic" w:hAnsi="MS UI Gothic"/>
+        </w:rPr>
+        <w:t xml:space="preserve">the score of the original random method is about “65.7”. The capture of the result </w:t>
+      </w:r>
+      <w:r>
+        <w:rPr>
+          <w:rFonts w:ascii="MS UI Gothic" w:hAnsi="MS UI Gothic"/>
+        </w:rPr>
+        <w:t>is shown in the following</w:t>
       </w:r>
       <w:r>
         <w:rPr>

</xml_diff>